<commit_message>
Project partner name added.
</commit_message>
<xml_diff>
--- a/CIS 5250_project.docx
+++ b/CIS 5250_project.docx
@@ -97,7 +97,40 @@
                                     <w:sz w:val="28"/>
                                     <w:szCs w:val="28"/>
                                   </w:rPr>
-                                  <w:t>Priyanka Soni</w:t>
+                                  <w:t xml:space="preserve">Priyanka </w:t>
+                                </w:r>
+                                <w:proofErr w:type="spellStart"/>
+                                <w:r>
+                                  <w:rPr>
+                                    <w:sz w:val="28"/>
+                                    <w:szCs w:val="28"/>
+                                  </w:rPr>
+                                  <w:t>Soni</w:t>
+                                </w:r>
+                                <w:proofErr w:type="spellEnd"/>
+                              </w:p>
+                              <w:p>
+                                <w:pPr>
+                                  <w:rPr>
+                                    <w:sz w:val="28"/>
+                                    <w:szCs w:val="28"/>
+                                  </w:rPr>
+                                </w:pPr>
+                                <w:proofErr w:type="spellStart"/>
+                                <w:r>
+                                  <w:rPr>
+                                    <w:sz w:val="28"/>
+                                    <w:szCs w:val="28"/>
+                                  </w:rPr>
+                                  <w:t>Bita</w:t>
+                                </w:r>
+                                <w:proofErr w:type="spellEnd"/>
+                                <w:r>
+                                  <w:rPr>
+                                    <w:sz w:val="28"/>
+                                    <w:szCs w:val="28"/>
+                                  </w:rPr>
+                                  <w:t xml:space="preserve"> Faraji</w:t>
                                 </w:r>
                               </w:p>
                               <w:p>
@@ -177,7 +210,40 @@
                               <w:sz w:val="28"/>
                               <w:szCs w:val="28"/>
                             </w:rPr>
-                            <w:t>Priyanka Soni</w:t>
+                            <w:t xml:space="preserve">Priyanka </w:t>
+                          </w:r>
+                          <w:proofErr w:type="spellStart"/>
+                          <w:r>
+                            <w:rPr>
+                              <w:sz w:val="28"/>
+                              <w:szCs w:val="28"/>
+                            </w:rPr>
+                            <w:t>Soni</w:t>
+                          </w:r>
+                          <w:proofErr w:type="spellEnd"/>
+                        </w:p>
+                        <w:p>
+                          <w:pPr>
+                            <w:rPr>
+                              <w:sz w:val="28"/>
+                              <w:szCs w:val="28"/>
+                            </w:rPr>
+                          </w:pPr>
+                          <w:proofErr w:type="spellStart"/>
+                          <w:r>
+                            <w:rPr>
+                              <w:sz w:val="28"/>
+                              <w:szCs w:val="28"/>
+                            </w:rPr>
+                            <w:t>Bita</w:t>
+                          </w:r>
+                          <w:proofErr w:type="spellEnd"/>
+                          <w:r>
+                            <w:rPr>
+                              <w:sz w:val="28"/>
+                              <w:szCs w:val="28"/>
+                            </w:rPr>
+                            <w:t xml:space="preserve"> Faraji</w:t>
                           </w:r>
                         </w:p>
                         <w:p>
@@ -293,6 +359,7 @@
                                       <w:pPr>
                                         <w:jc w:val="right"/>
                                       </w:pPr>
+                                      <w:bookmarkStart w:id="0" w:name="_GoBack"/>
                                       <w:r>
                                         <w:rPr>
                                           <w:noProof/>
@@ -571,6 +638,7 @@
                                     </w:p>
                                   </w:tc>
                                 </w:tr>
+                                <w:bookmarkEnd w:id="0"/>
                               </w:tbl>
                               <w:p/>
                             </w:txbxContent>
@@ -630,6 +698,7 @@
                                 <w:pPr>
                                   <w:jc w:val="right"/>
                                 </w:pPr>
+                                <w:bookmarkStart w:id="1" w:name="_GoBack"/>
                                 <w:r>
                                   <w:rPr>
                                     <w:noProof/>
@@ -908,6 +977,7 @@
                               </w:p>
                             </w:tc>
                           </w:tr>
+                          <w:bookmarkEnd w:id="1"/>
                         </w:tbl>
                         <w:p/>
                       </w:txbxContent>
@@ -2173,14 +2243,27 @@
       <w:r>
         <w:t xml:space="preserve">Figure </w:t>
       </w:r>
-      <w:fldSimple w:instr=" SEQ Figure \* ARABIC ">
-        <w:r>
-          <w:rPr>
-            <w:noProof/>
-          </w:rPr>
-          <w:t>1</w:t>
-        </w:r>
-      </w:fldSimple>
+      <w:r>
+        <w:fldChar w:fldCharType="begin"/>
+      </w:r>
+      <w:r>
+        <w:instrText xml:space="preserve"> SEQ Figure \* ARABIC </w:instrText>
+      </w:r>
+      <w:r>
+        <w:fldChar w:fldCharType="separate"/>
+      </w:r>
+      <w:r>
+        <w:rPr>
+          <w:noProof/>
+        </w:rPr>
+        <w:t>1</w:t>
+      </w:r>
+      <w:r>
+        <w:rPr>
+          <w:noProof/>
+        </w:rPr>
+        <w:fldChar w:fldCharType="end"/>
+      </w:r>
     </w:p>
     <w:p>
       <w:pPr>
@@ -2291,14 +2374,27 @@
       <w:r>
         <w:t xml:space="preserve">Figure </w:t>
       </w:r>
-      <w:fldSimple w:instr=" SEQ Figure \* ARABIC ">
-        <w:r>
-          <w:rPr>
-            <w:noProof/>
-          </w:rPr>
-          <w:t>2</w:t>
-        </w:r>
-      </w:fldSimple>
+      <w:r>
+        <w:fldChar w:fldCharType="begin"/>
+      </w:r>
+      <w:r>
+        <w:instrText xml:space="preserve"> SEQ Figure \* ARABIC </w:instrText>
+      </w:r>
+      <w:r>
+        <w:fldChar w:fldCharType="separate"/>
+      </w:r>
+      <w:r>
+        <w:rPr>
+          <w:noProof/>
+        </w:rPr>
+        <w:t>2</w:t>
+      </w:r>
+      <w:r>
+        <w:rPr>
+          <w:noProof/>
+        </w:rPr>
+        <w:fldChar w:fldCharType="end"/>
+      </w:r>
     </w:p>
     <w:p>
       <w:pPr>
@@ -2436,14 +2532,27 @@
       <w:r>
         <w:t xml:space="preserve">Figure </w:t>
       </w:r>
-      <w:fldSimple w:instr=" SEQ Figure \* ARABIC ">
-        <w:r>
-          <w:rPr>
-            <w:noProof/>
-          </w:rPr>
-          <w:t>3</w:t>
-        </w:r>
-      </w:fldSimple>
+      <w:r>
+        <w:fldChar w:fldCharType="begin"/>
+      </w:r>
+      <w:r>
+        <w:instrText xml:space="preserve"> SEQ Figure \* ARABIC </w:instrText>
+      </w:r>
+      <w:r>
+        <w:fldChar w:fldCharType="separate"/>
+      </w:r>
+      <w:r>
+        <w:rPr>
+          <w:noProof/>
+        </w:rPr>
+        <w:t>3</w:t>
+      </w:r>
+      <w:r>
+        <w:rPr>
+          <w:noProof/>
+        </w:rPr>
+        <w:fldChar w:fldCharType="end"/>
+      </w:r>
     </w:p>
     <w:p>
       <w:pPr>
@@ -2495,7 +2604,6 @@
         <w:keepNext/>
         <w:spacing w:line="480" w:lineRule="auto"/>
       </w:pPr>
-      <w:bookmarkStart w:id="0" w:name="_GoBack"/>
       <w:r>
         <w:rPr>
           <w:rFonts w:ascii="Times New Roman" w:hAnsi="Times New Roman" w:cs="Times New Roman"/>
@@ -2543,7 +2651,6 @@
           </wp:inline>
         </w:drawing>
       </w:r>
-      <w:bookmarkEnd w:id="0"/>
     </w:p>
     <w:p>
       <w:pPr>
@@ -2558,14 +2665,27 @@
       <w:r>
         <w:t xml:space="preserve">Figure </w:t>
       </w:r>
-      <w:fldSimple w:instr=" SEQ Figure \* ARABIC ">
-        <w:r>
-          <w:rPr>
-            <w:noProof/>
-          </w:rPr>
-          <w:t>4</w:t>
-        </w:r>
-      </w:fldSimple>
+      <w:r>
+        <w:fldChar w:fldCharType="begin"/>
+      </w:r>
+      <w:r>
+        <w:instrText xml:space="preserve"> SEQ Figure \* ARABIC </w:instrText>
+      </w:r>
+      <w:r>
+        <w:fldChar w:fldCharType="separate"/>
+      </w:r>
+      <w:r>
+        <w:rPr>
+          <w:noProof/>
+        </w:rPr>
+        <w:t>4</w:t>
+      </w:r>
+      <w:r>
+        <w:rPr>
+          <w:noProof/>
+        </w:rPr>
+        <w:fldChar w:fldCharType="end"/>
+      </w:r>
     </w:p>
     <w:p>
       <w:pPr>
@@ -2671,14 +2791,27 @@
       <w:r>
         <w:t xml:space="preserve">Figure </w:t>
       </w:r>
-      <w:fldSimple w:instr=" SEQ Figure \* ARABIC ">
-        <w:r>
-          <w:rPr>
-            <w:noProof/>
-          </w:rPr>
-          <w:t>5</w:t>
-        </w:r>
-      </w:fldSimple>
+      <w:r>
+        <w:fldChar w:fldCharType="begin"/>
+      </w:r>
+      <w:r>
+        <w:instrText xml:space="preserve"> SEQ Figure \* ARABIC </w:instrText>
+      </w:r>
+      <w:r>
+        <w:fldChar w:fldCharType="separate"/>
+      </w:r>
+      <w:r>
+        <w:rPr>
+          <w:noProof/>
+        </w:rPr>
+        <w:t>5</w:t>
+      </w:r>
+      <w:r>
+        <w:rPr>
+          <w:noProof/>
+        </w:rPr>
+        <w:fldChar w:fldCharType="end"/>
+      </w:r>
     </w:p>
     <w:p>
       <w:pPr>
@@ -2862,14 +2995,27 @@
       <w:r>
         <w:t xml:space="preserve">Figure </w:t>
       </w:r>
-      <w:fldSimple w:instr=" SEQ Figure \* ARABIC ">
-        <w:r>
-          <w:rPr>
-            <w:noProof/>
-          </w:rPr>
-          <w:t>6</w:t>
-        </w:r>
-      </w:fldSimple>
+      <w:r>
+        <w:fldChar w:fldCharType="begin"/>
+      </w:r>
+      <w:r>
+        <w:instrText xml:space="preserve"> SEQ Figure \* ARABIC </w:instrText>
+      </w:r>
+      <w:r>
+        <w:fldChar w:fldCharType="separate"/>
+      </w:r>
+      <w:r>
+        <w:rPr>
+          <w:noProof/>
+        </w:rPr>
+        <w:t>6</w:t>
+      </w:r>
+      <w:r>
+        <w:rPr>
+          <w:noProof/>
+        </w:rPr>
+        <w:fldChar w:fldCharType="end"/>
+      </w:r>
     </w:p>
     <w:p>
       <w:pPr>
@@ -2936,14 +3082,27 @@
       <w:r>
         <w:t xml:space="preserve">Figure </w:t>
       </w:r>
-      <w:fldSimple w:instr=" SEQ Figure \* ARABIC ">
-        <w:r>
-          <w:rPr>
-            <w:noProof/>
-          </w:rPr>
-          <w:t>7</w:t>
-        </w:r>
-      </w:fldSimple>
+      <w:r>
+        <w:fldChar w:fldCharType="begin"/>
+      </w:r>
+      <w:r>
+        <w:instrText xml:space="preserve"> SEQ Figure \* ARABIC </w:instrText>
+      </w:r>
+      <w:r>
+        <w:fldChar w:fldCharType="separate"/>
+      </w:r>
+      <w:r>
+        <w:rPr>
+          <w:noProof/>
+        </w:rPr>
+        <w:t>7</w:t>
+      </w:r>
+      <w:r>
+        <w:rPr>
+          <w:noProof/>
+        </w:rPr>
+        <w:fldChar w:fldCharType="end"/>
+      </w:r>
     </w:p>
     <w:p>
       <w:pPr>
@@ -3093,14 +3252,27 @@
       <w:r>
         <w:t xml:space="preserve">Figure </w:t>
       </w:r>
-      <w:fldSimple w:instr=" SEQ Figure \* ARABIC ">
-        <w:r>
-          <w:rPr>
-            <w:noProof/>
-          </w:rPr>
-          <w:t>8</w:t>
-        </w:r>
-      </w:fldSimple>
+      <w:r>
+        <w:fldChar w:fldCharType="begin"/>
+      </w:r>
+      <w:r>
+        <w:instrText xml:space="preserve"> SEQ Figure \* ARABIC </w:instrText>
+      </w:r>
+      <w:r>
+        <w:fldChar w:fldCharType="separate"/>
+      </w:r>
+      <w:r>
+        <w:rPr>
+          <w:noProof/>
+        </w:rPr>
+        <w:t>8</w:t>
+      </w:r>
+      <w:r>
+        <w:rPr>
+          <w:noProof/>
+        </w:rPr>
+        <w:fldChar w:fldCharType="end"/>
+      </w:r>
     </w:p>
     <w:p>
       <w:pPr>
@@ -3724,14 +3896,27 @@
       <w:r>
         <w:t xml:space="preserve">Figure </w:t>
       </w:r>
-      <w:fldSimple w:instr=" SEQ Figure \* ARABIC ">
-        <w:r>
-          <w:rPr>
-            <w:noProof/>
-          </w:rPr>
-          <w:t>9</w:t>
-        </w:r>
-      </w:fldSimple>
+      <w:r>
+        <w:fldChar w:fldCharType="begin"/>
+      </w:r>
+      <w:r>
+        <w:instrText xml:space="preserve"> SEQ Figure \* ARABIC </w:instrText>
+      </w:r>
+      <w:r>
+        <w:fldChar w:fldCharType="separate"/>
+      </w:r>
+      <w:r>
+        <w:rPr>
+          <w:noProof/>
+        </w:rPr>
+        <w:t>9</w:t>
+      </w:r>
+      <w:r>
+        <w:rPr>
+          <w:noProof/>
+        </w:rPr>
+        <w:fldChar w:fldCharType="end"/>
+      </w:r>
     </w:p>
     <w:p>
       <w:pPr>
@@ -3885,14 +4070,27 @@
       <w:r>
         <w:t xml:space="preserve">Figure </w:t>
       </w:r>
-      <w:fldSimple w:instr=" SEQ Figure \* ARABIC ">
-        <w:r>
-          <w:rPr>
-            <w:noProof/>
-          </w:rPr>
-          <w:t>10</w:t>
-        </w:r>
-      </w:fldSimple>
+      <w:r>
+        <w:fldChar w:fldCharType="begin"/>
+      </w:r>
+      <w:r>
+        <w:instrText xml:space="preserve"> SEQ Figure \* ARABIC </w:instrText>
+      </w:r>
+      <w:r>
+        <w:fldChar w:fldCharType="separate"/>
+      </w:r>
+      <w:r>
+        <w:rPr>
+          <w:noProof/>
+        </w:rPr>
+        <w:t>10</w:t>
+      </w:r>
+      <w:r>
+        <w:rPr>
+          <w:noProof/>
+        </w:rPr>
+        <w:fldChar w:fldCharType="end"/>
+      </w:r>
     </w:p>
     <w:p>
       <w:pPr>
@@ -3970,14 +4168,27 @@
       <w:r>
         <w:t xml:space="preserve">Figure </w:t>
       </w:r>
-      <w:fldSimple w:instr=" SEQ Figure \* ARABIC ">
-        <w:r>
-          <w:rPr>
-            <w:noProof/>
-          </w:rPr>
-          <w:t>11</w:t>
-        </w:r>
-      </w:fldSimple>
+      <w:r>
+        <w:fldChar w:fldCharType="begin"/>
+      </w:r>
+      <w:r>
+        <w:instrText xml:space="preserve"> SEQ Figure \* ARABIC </w:instrText>
+      </w:r>
+      <w:r>
+        <w:fldChar w:fldCharType="separate"/>
+      </w:r>
+      <w:r>
+        <w:rPr>
+          <w:noProof/>
+        </w:rPr>
+        <w:t>11</w:t>
+      </w:r>
+      <w:r>
+        <w:rPr>
+          <w:noProof/>
+        </w:rPr>
+        <w:fldChar w:fldCharType="end"/>
+      </w:r>
     </w:p>
     <w:p>
       <w:pPr>
@@ -4268,14 +4479,27 @@
       <w:r>
         <w:t xml:space="preserve">Figure </w:t>
       </w:r>
-      <w:fldSimple w:instr=" SEQ Figure \* ARABIC ">
-        <w:r>
-          <w:rPr>
-            <w:noProof/>
-          </w:rPr>
-          <w:t>12</w:t>
-        </w:r>
-      </w:fldSimple>
+      <w:r>
+        <w:fldChar w:fldCharType="begin"/>
+      </w:r>
+      <w:r>
+        <w:instrText xml:space="preserve"> SEQ Figure \* ARABIC </w:instrText>
+      </w:r>
+      <w:r>
+        <w:fldChar w:fldCharType="separate"/>
+      </w:r>
+      <w:r>
+        <w:rPr>
+          <w:noProof/>
+        </w:rPr>
+        <w:t>12</w:t>
+      </w:r>
+      <w:r>
+        <w:rPr>
+          <w:noProof/>
+        </w:rPr>
+        <w:fldChar w:fldCharType="end"/>
+      </w:r>
     </w:p>
     <w:p>
       <w:pPr>
@@ -4384,14 +4608,27 @@
       <w:r>
         <w:t xml:space="preserve">Figure </w:t>
       </w:r>
-      <w:fldSimple w:instr=" SEQ Figure \* ARABIC ">
-        <w:r>
-          <w:rPr>
-            <w:noProof/>
-          </w:rPr>
-          <w:t>13</w:t>
-        </w:r>
-      </w:fldSimple>
+      <w:r>
+        <w:fldChar w:fldCharType="begin"/>
+      </w:r>
+      <w:r>
+        <w:instrText xml:space="preserve"> SEQ Figure \* ARABIC </w:instrText>
+      </w:r>
+      <w:r>
+        <w:fldChar w:fldCharType="separate"/>
+      </w:r>
+      <w:r>
+        <w:rPr>
+          <w:noProof/>
+        </w:rPr>
+        <w:t>13</w:t>
+      </w:r>
+      <w:r>
+        <w:rPr>
+          <w:noProof/>
+        </w:rPr>
+        <w:fldChar w:fldCharType="end"/>
+      </w:r>
     </w:p>
     <w:p>
       <w:pPr>
@@ -7443,16 +7680,7 @@
           <w:sz w:val="22"/>
           <w:szCs w:val="22"/>
         </w:rPr>
-        <w:t>)</w:t>
-      </w:r>
-      <w:r>
-        <w:rPr>
-          <w:rFonts w:ascii="Times New Roman" w:hAnsi="Times New Roman" w:cs="Times New Roman"/>
-          <w:color w:val="000000" w:themeColor="text1"/>
-          <w:sz w:val="22"/>
-          <w:szCs w:val="22"/>
-        </w:rPr>
-        <w:t xml:space="preserve"> </w:t>
+        <w:t xml:space="preserve">) </w:t>
       </w:r>
     </w:p>
     <w:p>
@@ -7760,16 +7988,7 @@
           <w:sz w:val="22"/>
           <w:szCs w:val="22"/>
         </w:rPr>
-        <w:t>(columns=columns)</w:t>
-      </w:r>
-      <w:r>
-        <w:rPr>
-          <w:rFonts w:ascii="Times New Roman" w:hAnsi="Times New Roman" w:cs="Times New Roman"/>
-          <w:color w:val="000000" w:themeColor="text1"/>
-          <w:sz w:val="22"/>
-          <w:szCs w:val="22"/>
-        </w:rPr>
-        <w:t xml:space="preserve"> </w:t>
+        <w:t xml:space="preserve">(columns=columns) </w:t>
       </w:r>
     </w:p>
     <w:p>
@@ -9801,16 +10020,7 @@
           <w:sz w:val="22"/>
           <w:szCs w:val="22"/>
         </w:rPr>
-        <w:t xml:space="preserve"> = californiaFinal.append(texasFinal).append(floridaFinal).append(newYorkFinal).append(nevadaFinal)</w:t>
-      </w:r>
-      <w:r>
-        <w:rPr>
-          <w:rFonts w:ascii="Times New Roman" w:hAnsi="Times New Roman" w:cs="Times New Roman"/>
-          <w:color w:val="000000" w:themeColor="text1"/>
-          <w:sz w:val="22"/>
-          <w:szCs w:val="22"/>
-        </w:rPr>
-        <w:t xml:space="preserve"> </w:t>
+        <w:t xml:space="preserve"> = californiaFinal.append(texasFinal).append(floridaFinal).append(newYorkFinal).append(nevadaFinal) </w:t>
       </w:r>
     </w:p>
     <w:p>
@@ -12146,16 +12356,7 @@
           <w:sz w:val="22"/>
           <w:szCs w:val="22"/>
         </w:rPr>
-        <w:t>[x][1])</w:t>
-      </w:r>
-      <w:r>
-        <w:rPr>
-          <w:rFonts w:ascii="Times New Roman" w:hAnsi="Times New Roman" w:cs="Times New Roman"/>
-          <w:color w:val="000000" w:themeColor="text1"/>
-          <w:sz w:val="22"/>
-          <w:szCs w:val="22"/>
-        </w:rPr>
-        <w:t xml:space="preserve"> </w:t>
+        <w:t xml:space="preserve">[x][1]) </w:t>
       </w:r>
     </w:p>
     <w:p>
@@ -12564,16 +12765,7 @@
           <w:sz w:val="22"/>
           <w:szCs w:val="22"/>
         </w:rPr>
-        <w:t>=(1344000, 1635000))</w:t>
-      </w:r>
-      <w:r>
-        <w:rPr>
-          <w:rFonts w:ascii="Times New Roman" w:hAnsi="Times New Roman" w:cs="Times New Roman"/>
-          <w:color w:val="000000" w:themeColor="text1"/>
-          <w:sz w:val="22"/>
-          <w:szCs w:val="22"/>
-        </w:rPr>
-        <w:t xml:space="preserve"> </w:t>
+        <w:t xml:space="preserve">=(1344000, 1635000)) </w:t>
       </w:r>
     </w:p>
     <w:p>
@@ -13590,16 +13782,7 @@
           <w:sz w:val="22"/>
           <w:szCs w:val="22"/>
         </w:rPr>
-        <w:t>=25)</w:t>
-      </w:r>
-      <w:r>
-        <w:rPr>
-          <w:rFonts w:ascii="Times New Roman" w:hAnsi="Times New Roman" w:cs="Times New Roman"/>
-          <w:color w:val="000000" w:themeColor="text1"/>
-          <w:sz w:val="22"/>
-          <w:szCs w:val="22"/>
-        </w:rPr>
-        <w:t xml:space="preserve"> </w:t>
+        <w:t xml:space="preserve">=25) </w:t>
       </w:r>
     </w:p>
     <w:p>
@@ -13865,16 +14048,7 @@
           <w:sz w:val="22"/>
           <w:szCs w:val="22"/>
         </w:rPr>
-        <w:t>(include='all')</w:t>
-      </w:r>
-      <w:r>
-        <w:rPr>
-          <w:rFonts w:ascii="Times New Roman" w:hAnsi="Times New Roman" w:cs="Times New Roman"/>
-          <w:color w:val="000000" w:themeColor="text1"/>
-          <w:sz w:val="22"/>
-          <w:szCs w:val="22"/>
-        </w:rPr>
-        <w:t xml:space="preserve"> </w:t>
+        <w:t xml:space="preserve">(include='all') </w:t>
       </w:r>
     </w:p>
     <w:p>
@@ -13956,16 +14130,7 @@
           <w:sz w:val="22"/>
           <w:szCs w:val="22"/>
         </w:rPr>
-        <w:t>', 'county']]</w:t>
-      </w:r>
-      <w:r>
-        <w:rPr>
-          <w:rFonts w:ascii="Times New Roman" w:hAnsi="Times New Roman" w:cs="Times New Roman"/>
-          <w:color w:val="000000" w:themeColor="text1"/>
-          <w:sz w:val="22"/>
-          <w:szCs w:val="22"/>
-        </w:rPr>
-        <w:t xml:space="preserve"> </w:t>
+        <w:t xml:space="preserve">', 'county']] </w:t>
       </w:r>
     </w:p>
     <w:p>

</xml_diff>